<commit_message>
Conexão com a API
</commit_message>
<xml_diff>
--- a/documentos/DocumentaçãoVeezy.docx
+++ b/documentos/DocumentaçãoVeezy.docx
@@ -16,14 +16,12 @@
         </w:rPr>
         <w:t xml:space="preserve">São Paulo Tech </w:t>
       </w:r>
-      <w:proofErr w:type="spellStart"/>
-      <w:r>
-        <w:rPr>
-          <w:rFonts w:ascii="Arial" w:eastAsia="Arial" w:hAnsi="Arial" w:cs="Arial"/>
-        </w:rPr>
-        <w:t>School</w:t>
-      </w:r>
-      <w:proofErr w:type="spellEnd"/>
+      <w:r>
+        <w:rPr>
+          <w:rFonts w:ascii="Arial" w:eastAsia="Arial" w:hAnsi="Arial" w:cs="Arial"/>
+        </w:rPr>
+        <w:t>Scholl</w:t>
+      </w:r>
       <w:r>
         <w:rPr>
           <w:rFonts w:ascii="Arial" w:eastAsia="Arial" w:hAnsi="Arial" w:cs="Arial"/>
@@ -1337,21 +1335,19 @@
         <w:rPr>
           <w:rFonts w:ascii="Arial" w:eastAsia="Arial" w:hAnsi="Arial" w:cs="Arial"/>
         </w:rPr>
-        <w:t xml:space="preserve">No contexto brasileiro, o primeiro carro chegou ao país em 1891: um Peugeot </w:t>
-      </w:r>
-      <w:proofErr w:type="spellStart"/>
-      <w:r>
-        <w:rPr>
-          <w:rFonts w:ascii="Arial" w:eastAsia="Arial" w:hAnsi="Arial" w:cs="Arial"/>
-        </w:rPr>
-        <w:t>Type</w:t>
-      </w:r>
-      <w:proofErr w:type="spellEnd"/>
-      <w:r>
-        <w:rPr>
-          <w:rFonts w:ascii="Arial" w:eastAsia="Arial" w:hAnsi="Arial" w:cs="Arial"/>
-        </w:rPr>
-        <w:t xml:space="preserve"> 3, importado de forma independente por Alberto Santos Dumont. Conhecido mundialmente como o "pai da aviação", Santos Dumont foi pioneiro ao construir o primeiro balão dirigível com motor a gasolina e ao desenvolver o 14-Bis, o primeiro avião a decolar por seus próprios meios. A partir das primeiras importações, o automóvel foi gradualmente ganhando espaço no Brasil, inicialmente como símbolo de status entre a elite. </w:t>
+        <w:t>No contexto brasileiro, o primeiro carro chegou ao país em 1891: um Peugeot Type</w:t>
+      </w:r>
+      <w:r>
+        <w:rPr>
+          <w:rFonts w:ascii="Arial" w:eastAsia="Arial" w:hAnsi="Arial" w:cs="Arial"/>
+        </w:rPr>
+        <w:t>-</w:t>
+      </w:r>
+      <w:r>
+        <w:rPr>
+          <w:rFonts w:ascii="Arial" w:eastAsia="Arial" w:hAnsi="Arial" w:cs="Arial"/>
+        </w:rPr>
+        <w:t xml:space="preserve">3, importado de forma independente por Alberto Santos Dumont. Conhecido mundialmente como o "pai da aviação", Santos Dumont foi pioneiro ao construir o primeiro balão dirigível com motor a gasolina e ao desenvolver o 14-Bis, o primeiro avião a decolar por seus próprios meios. A partir das primeiras importações, o automóvel foi gradualmente ganhando espaço no Brasil, inicialmente como símbolo de status entre a elite. </w:t>
       </w:r>
     </w:p>
     <w:p>
@@ -1393,32 +1389,14 @@
         <w:rPr>
           <w:rFonts w:ascii="Arial" w:eastAsia="Arial" w:hAnsi="Arial" w:cs="Arial"/>
         </w:rPr>
-        <w:t>O governo passou a incentivar a industrialização nacional por meio de políticas fiscais e investimentos em infraestrutura</w:t>
-      </w:r>
-      <w:r>
-        <w:rPr>
-          <w:rFonts w:ascii="Arial" w:eastAsia="Arial" w:hAnsi="Arial" w:cs="Arial"/>
-        </w:rPr>
-        <w:t xml:space="preserve"> nas décadas seguintes, a partir de 1960 a produção e a comercialização cresceu de forma acelerada</w:t>
-      </w:r>
-      <w:r>
-        <w:rPr>
-          <w:rFonts w:ascii="Arial" w:eastAsia="Arial" w:hAnsi="Arial" w:cs="Arial"/>
-        </w:rPr>
-        <w:t xml:space="preserve">, o que atraiu outras montadoras estrangeiras e impulsionou a criação de marcas e modelos adaptados às condições brasileiras. Com isso, surgiram veículos como o Fusca, da Volkswagen, que se tornou </w:t>
+        <w:t xml:space="preserve">O governo passou a incentivar a industrialização nacional por meio de políticas fiscais e investimentos em infraestrutura nas décadas seguintes, a partir de 1960 a produção e a comercialização cresceu de forma acelerada, o que atraiu outras montadoras estrangeiras e impulsionou a criação de marcas e modelos adaptados às condições brasileiras. Com isso, surgiram veículos como o Fusca, da Volkswagen, que se tornou </w:t>
       </w:r>
       <w:r>
         <w:rPr>
           <w:rFonts w:ascii="Arial" w:eastAsia="Arial" w:hAnsi="Arial" w:cs="Arial"/>
         </w:rPr>
         <w:lastRenderedPageBreak/>
-        <w:t>um dos carros mais populares do país, marcando gerações por sua durabilidade e baixo custo de manutenç</w:t>
-      </w:r>
-      <w:r>
-        <w:rPr>
-          <w:rFonts w:ascii="Arial" w:eastAsia="Arial" w:hAnsi="Arial" w:cs="Arial"/>
-        </w:rPr>
-        <w:t>ão.</w:t>
+        <w:t>um dos carros mais populares do país, marcando gerações por sua durabilidade e baixo custo de manutenção.</w:t>
       </w:r>
     </w:p>
     <w:p>
@@ -1446,19 +1424,7 @@
         <w:rPr>
           <w:rFonts w:ascii="Arial" w:eastAsia="Arial" w:hAnsi="Arial" w:cs="Arial"/>
         </w:rPr>
-        <w:t xml:space="preserve"> permite até os dias atuais gerar milhões de empregos diretos e indiretos. </w:t>
-      </w:r>
-      <w:r>
-        <w:rPr>
-          <w:rFonts w:ascii="Arial" w:eastAsia="Arial" w:hAnsi="Arial" w:cs="Arial"/>
-        </w:rPr>
-        <w:t>A frota de veículos cresceu nas cidades e no campo, contribuindo para a modernização dos transportes e ampliando a mobilidade da população</w:t>
-      </w:r>
-      <w:r>
-        <w:rPr>
-          <w:rFonts w:ascii="Arial" w:eastAsia="Arial" w:hAnsi="Arial" w:cs="Arial"/>
-        </w:rPr>
-        <w:t>, no ano de 1990 ouve a abertura do mercado de importação onde os consumidores brasileiros tiveram acesso a uma maior variedade de tecnologias. Tendo em vista que a população estava agora por sua vez com um maior acesso a variedades, a indústria faz adaptações para ganhar o cliente aumentando a qualidade e inovando os veículos, na intenção de atrair os clientes.</w:t>
+        <w:t xml:space="preserve"> permite até os dias atuais gerar milhões de empregos diretos e indiretos. A frota de veículos cresceu nas cidades e no campo, contribuindo para a modernização dos transportes e ampliando a mobilidade da população, no ano de 1990 ouve a abertura do mercado de importação onde os consumidores brasileiros tiveram acesso a uma maior variedade de tecnologias. Tendo em vista que a população estava agora por sua vez com um maior acesso a variedades, a indústria faz adaptações para ganhar o cliente aumentando a qualidade e inovando os veículos, na intenção de atrair os clientes.</w:t>
       </w:r>
     </w:p>
     <w:p>
@@ -1478,37 +1444,20 @@
         <w:rPr>
           <w:rFonts w:ascii="Arial" w:eastAsia="Arial" w:hAnsi="Arial" w:cs="Arial"/>
         </w:rPr>
-        <w:t xml:space="preserve">país vendeu </w:t>
-      </w:r>
-      <w:r>
-        <w:rPr>
-          <w:rFonts w:ascii="Arial" w:eastAsia="Arial" w:hAnsi="Arial" w:cs="Arial"/>
-        </w:rPr>
-        <w:t>2,48 milhões</w:t>
-      </w:r>
-      <w:r>
-        <w:rPr>
-          <w:rFonts w:ascii="Arial" w:eastAsia="Arial" w:hAnsi="Arial" w:cs="Arial"/>
-        </w:rPr>
-        <w:t>, entre os</w:t>
-      </w:r>
-      <w:r>
-        <w:rPr>
-          <w:rFonts w:ascii="Arial" w:eastAsia="Arial" w:hAnsi="Arial" w:cs="Arial"/>
-        </w:rPr>
-        <w:t xml:space="preserve"> 10 </w:t>
-      </w:r>
-      <w:r>
-        <w:rPr>
-          <w:rFonts w:ascii="Arial" w:eastAsia="Arial" w:hAnsi="Arial" w:cs="Arial"/>
-        </w:rPr>
-        <w:t xml:space="preserve">país </w:t>
-      </w:r>
-      <w:r>
-        <w:rPr>
-          <w:rFonts w:ascii="Arial" w:eastAsia="Arial" w:hAnsi="Arial" w:cs="Arial"/>
-        </w:rPr>
-        <w:t>com maior crescimento anual. O volume aumentou de 2,18 milhões de unidades em 2023 para 2,48 milhões de unidades no ano passado. A melhora da situação financeira dos empréstimos para automóveis e a chegada de mais opções da China estimularam o mercado. Graças a um aumento de 14%, o Brasil ultrapassou o Reino Unido e ficou em sexto lugar.</w:t>
+        <w:t>país vendeu 2,48 milhões, entre os 10 país</w:t>
+      </w:r>
+      <w:r>
+        <w:rPr>
+          <w:rFonts w:ascii="Arial" w:eastAsia="Arial" w:hAnsi="Arial" w:cs="Arial"/>
+          <w:highlight w:val="yellow"/>
+        </w:rPr>
+        <w:t>es</w:t>
+      </w:r>
+      <w:r>
+        <w:rPr>
+          <w:rFonts w:ascii="Arial" w:eastAsia="Arial" w:hAnsi="Arial" w:cs="Arial"/>
+        </w:rPr>
+        <w:t xml:space="preserve"> com maior crescimento anual. O volume aumentou de 2,18 milhões de unidades em 2023 para 2,48 milhões de unidades no ano passado. A melhora da situação financeira dos empréstimos para automóveis e a chegada de mais opções da China estimularam o mercado. Graças a um aumento de 14%, o Brasil ultrapassou o Reino Unido e ficou em sexto lugar.</w:t>
       </w:r>
     </w:p>
     <w:p>
@@ -1522,19 +1471,7 @@
         <w:rPr>
           <w:rFonts w:ascii="Arial" w:eastAsia="Arial" w:hAnsi="Arial" w:cs="Arial"/>
         </w:rPr>
-        <w:t>Desde a infância, sempre tive uma forte ligação com o universo automotivo</w:t>
-      </w:r>
-      <w:r>
-        <w:rPr>
-          <w:rFonts w:ascii="Arial" w:eastAsia="Arial" w:hAnsi="Arial" w:cs="Arial"/>
-        </w:rPr>
-        <w:t>, t</w:t>
-      </w:r>
-      <w:r>
-        <w:rPr>
-          <w:rFonts w:ascii="Arial" w:eastAsia="Arial" w:hAnsi="Arial" w:cs="Arial"/>
-        </w:rPr>
-        <w:t>udo começou com simples carrinhos de brinquedo, que representavam grande parte do meu tempo e interesse diário. Aqueles momentos de brincadeira foram, sem que eu percebesse, o início de um vínculo afetivo e crescente com o mundo dos automóveis.</w:t>
+        <w:t>Desde a infância, sempre tive uma forte ligação com o universo automotivo, tudo começou com simples carrinhos de brinquedo, que representavam grande parte do meu tempo e interesse diário. Aqueles momentos de brincadeira foram, sem que eu percebesse, o início de um vínculo afetivo e crescente com o mundo dos automóveis.</w:t>
       </w:r>
     </w:p>
     <w:p>
@@ -1553,8 +1490,9 @@
       <w:r>
         <w:rPr>
           <w:rFonts w:ascii="Arial" w:eastAsia="Arial" w:hAnsi="Arial" w:cs="Arial"/>
-        </w:rPr>
-        <w:t>,</w:t>
+          <w:highlight w:val="yellow"/>
+        </w:rPr>
+        <w:t>:</w:t>
       </w:r>
       <w:r>
         <w:rPr>
@@ -1574,49 +1512,34 @@
         <w:rPr>
           <w:rFonts w:ascii="Arial" w:eastAsia="Arial" w:hAnsi="Arial" w:cs="Arial"/>
         </w:rPr>
-        <w:t>Meu pai ensinava minha irmã mais velha a dirigir ela tinha por volta de 16 anos, e eu, cerca de 9. Desde então, insisti para que ele também me ensinasse.</w:t>
-      </w:r>
-      <w:r>
-        <w:rPr>
-          <w:rFonts w:ascii="Arial" w:eastAsia="Arial" w:hAnsi="Arial" w:cs="Arial"/>
+        <w:t>Meu pai ensinava minha irmã mais velha a dirigir</w:t>
+      </w:r>
+      <w:r>
+        <w:rPr>
+          <w:rFonts w:ascii="Arial" w:eastAsia="Arial" w:hAnsi="Arial" w:cs="Arial"/>
+          <w:highlight w:val="yellow"/>
+        </w:rPr>
+        <w:t>.</w:t>
+      </w:r>
+      <w:r>
+        <w:rPr>
+          <w:rFonts w:ascii="Arial" w:eastAsia="Arial" w:hAnsi="Arial" w:cs="Arial"/>
+          <w:highlight w:val="yellow"/>
         </w:rPr>
         <w:t xml:space="preserve"> </w:t>
       </w:r>
       <w:r>
         <w:rPr>
           <w:rFonts w:ascii="Arial" w:eastAsia="Arial" w:hAnsi="Arial" w:cs="Arial"/>
-        </w:rPr>
-        <w:t>Aos 11 anos,</w:t>
-      </w:r>
-      <w:r>
-        <w:rPr>
-          <w:rFonts w:ascii="Arial" w:eastAsia="Arial" w:hAnsi="Arial" w:cs="Arial"/>
-        </w:rPr>
-        <w:t xml:space="preserve"> </w:t>
-      </w:r>
-      <w:r>
-        <w:rPr>
-          <w:rFonts w:ascii="Arial" w:eastAsia="Arial" w:hAnsi="Arial" w:cs="Arial"/>
-        </w:rPr>
-        <w:t>finalmente tive minha primeira experiência ao volante</w:t>
-      </w:r>
-      <w:r>
-        <w:rPr>
-          <w:rFonts w:ascii="Arial" w:eastAsia="Arial" w:hAnsi="Arial" w:cs="Arial"/>
-        </w:rPr>
-        <w:t>,</w:t>
-      </w:r>
-      <w:r>
-        <w:rPr>
-          <w:rFonts w:ascii="Arial" w:eastAsia="Arial" w:hAnsi="Arial" w:cs="Arial"/>
-        </w:rPr>
-        <w:t xml:space="preserve"> tive a chance de dirigir pela primeira vez, esse momento marcou profundamente minha relação com os carros, despertando em mim o sonho de </w:t>
-      </w:r>
-      <w:r>
-        <w:rPr>
-          <w:rFonts w:ascii="Arial" w:eastAsia="Arial" w:hAnsi="Arial" w:cs="Arial"/>
-        </w:rPr>
-        <w:t>buscar o primeiro carro!</w:t>
+          <w:highlight w:val="yellow"/>
+        </w:rPr>
+        <w:t>E</w:t>
+      </w:r>
+      <w:r>
+        <w:rPr>
+          <w:rFonts w:ascii="Arial" w:eastAsia="Arial" w:hAnsi="Arial" w:cs="Arial"/>
+        </w:rPr>
+        <w:t>la tinha por volta de 16 anos e eu, cerca de 9. Desde então, insisti para que ele também me ensinasse. Aos 11 anos, finalmente tive minha primeira experiência ao volante, tive a chance de dirigir pela primeira vez, esse momento marcou profundamente minha relação com os carros, despertando em mim o sonho de buscar o primeiro carro!</w:t>
       </w:r>
     </w:p>
     <w:p>
@@ -1651,19 +1574,7 @@
         <w:rPr>
           <w:rFonts w:ascii="Arial" w:eastAsia="Arial" w:hAnsi="Arial" w:cs="Arial"/>
         </w:rPr>
-        <w:t>Essa trajetória não é apenas uma lembrança afetiva</w:t>
-      </w:r>
-      <w:r>
-        <w:rPr>
-          <w:rFonts w:ascii="Arial" w:eastAsia="Arial" w:hAnsi="Arial" w:cs="Arial"/>
-        </w:rPr>
-        <w:t xml:space="preserve">, e sim a </w:t>
-      </w:r>
-      <w:r>
-        <w:rPr>
-          <w:rFonts w:ascii="Arial" w:eastAsia="Arial" w:hAnsi="Arial" w:cs="Arial"/>
-        </w:rPr>
-        <w:t>base da minha motivação para atuar e desenvolver projetos relacionados ao setor automotivo. Minha vivência pessoal com os carros é o que me move, me inspira e me conecta com esse universo de forma autêntica e apaixonada.</w:t>
+        <w:t>Essa trajetória não é apenas uma lembrança afetiva, e sim a base da minha motivação para atuar e desenvolver projetos relacionados ao setor automotivo. Minha vivência pessoal com os carros é o que me move, me inspira e me conecta com esse universo de forma autêntica e apaixonada.</w:t>
       </w:r>
     </w:p>
     <w:p>
@@ -1677,19 +1588,7 @@
         <w:rPr>
           <w:rFonts w:ascii="Arial" w:eastAsia="Arial" w:hAnsi="Arial" w:cs="Arial"/>
         </w:rPr>
-        <w:t xml:space="preserve">Com o passar do tempo, meu interesse por veículos se tornou uma característica marcante da minha personalidade. Por volta dos 14 ou 15 anos, amigos, familiares e conhecidos passaram a me procurar com frequência para pedir recomendações relacionadas a carros. As perguntas variavam desde dúvidas sobre características específicas de determinados modelos até comparações entre veículos, avaliação de pontos positivos e negativos, e, principalmente, sugestões baseadas na </w:t>
-      </w:r>
-      <w:r>
-        <w:rPr>
-          <w:rFonts w:ascii="Arial" w:eastAsia="Arial" w:hAnsi="Arial" w:cs="Arial"/>
-        </w:rPr>
-        <w:t>necessidade</w:t>
-      </w:r>
-      <w:r>
-        <w:rPr>
-          <w:rFonts w:ascii="Arial" w:eastAsia="Arial" w:hAnsi="Arial" w:cs="Arial"/>
-        </w:rPr>
-        <w:t xml:space="preserve"> de cada pessoa.</w:t>
+        <w:t>Com o passar do tempo, meu interesse por veículos se tornou uma característica marcante da minha personalidade. Por volta dos 14 ou 15 anos, amigos, familiares e conhecidos passaram a me procurar com frequência para pedir recomendações relacionadas a carros. As perguntas variavam desde dúvidas sobre características específicas de determinados modelos até comparações entre veículos, avaliação de pontos positivos e negativos, e, principalmente, sugestões baseadas na necessidade de cada pessoa.</w:t>
       </w:r>
     </w:p>
     <w:p>
@@ -1715,7 +1614,26 @@
         <w:rPr>
           <w:rFonts w:ascii="Arial" w:eastAsia="Arial" w:hAnsi="Arial" w:cs="Arial"/>
         </w:rPr>
-        <w:t>o uso diário, tipo de trajeto, consumo de combustível, espaço interno, manutenção, até o estilo de vida do motorista.</w:t>
+        <w:t>o uso diário, tipo de trajeto, consumo de combustível, espaço interno, manutenção</w:t>
+      </w:r>
+      <w:r>
+        <w:rPr>
+          <w:rFonts w:ascii="Arial" w:eastAsia="Arial" w:hAnsi="Arial" w:cs="Arial"/>
+        </w:rPr>
+        <w:t xml:space="preserve"> </w:t>
+      </w:r>
+      <w:r>
+        <w:rPr>
+          <w:rFonts w:ascii="Arial" w:eastAsia="Arial" w:hAnsi="Arial" w:cs="Arial"/>
+          <w:highlight w:val="yellow"/>
+        </w:rPr>
+        <w:t>e</w:t>
+      </w:r>
+      <w:r>
+        <w:rPr>
+          <w:rFonts w:ascii="Arial" w:eastAsia="Arial" w:hAnsi="Arial" w:cs="Arial"/>
+        </w:rPr>
+        <w:t xml:space="preserve"> até o estilo de vida do motorista.</w:t>
       </w:r>
     </w:p>
     <w:p>
@@ -1853,21 +1771,50 @@
     <w:p>
       <w:pPr>
         <w:jc w:val="both"/>
-        <w:rPr>
-          <w:rFonts w:ascii="Arial" w:eastAsia="Arial" w:hAnsi="Arial" w:cs="Arial"/>
-        </w:rPr>
-      </w:pPr>
-      <w:r>
-        <w:rPr>
-          <w:rFonts w:ascii="Arial" w:eastAsia="Arial" w:hAnsi="Arial" w:cs="Arial"/>
-        </w:rPr>
-        <w:t>U</w:t>
-      </w:r>
-      <w:r>
-        <w:rPr>
-          <w:rFonts w:ascii="Arial" w:eastAsia="Arial" w:hAnsi="Arial" w:cs="Arial"/>
-        </w:rPr>
-        <w:t>ma ferramenta funcional, acessível e personalizada, conectando a paixão por carros à tecnologia e à experiência prática que venho acumulando ao longo dos anos.</w:t>
+      </w:pPr>
+      <w:r>
+        <w:rPr>
+          <w:rFonts w:ascii="Arial" w:eastAsia="Arial" w:hAnsi="Arial" w:cs="Arial"/>
+          <w:highlight w:val="yellow"/>
+        </w:rPr>
+        <w:t>A</w:t>
+      </w:r>
+      <w:r>
+        <w:rPr>
+          <w:rFonts w:ascii="Arial" w:eastAsia="Arial" w:hAnsi="Arial" w:cs="Arial"/>
+        </w:rPr>
+        <w:t xml:space="preserve"> paixão por carros</w:t>
+      </w:r>
+      <w:r>
+        <w:rPr>
+          <w:rFonts w:ascii="Arial" w:eastAsia="Arial" w:hAnsi="Arial" w:cs="Arial"/>
+          <w:highlight w:val="yellow"/>
+        </w:rPr>
+        <w:t>,</w:t>
+      </w:r>
+      <w:r>
+        <w:rPr>
+          <w:rFonts w:ascii="Arial" w:eastAsia="Arial" w:hAnsi="Arial" w:cs="Arial"/>
+        </w:rPr>
+        <w:t xml:space="preserve"> à tecnologia e à experiência prática que venho acumulando ao longo dos anos.</w:t>
+      </w:r>
+      <w:r>
+        <w:rPr>
+          <w:rFonts w:ascii="Arial" w:eastAsia="Arial" w:hAnsi="Arial" w:cs="Arial"/>
+        </w:rPr>
+        <w:t xml:space="preserve"> </w:t>
+      </w:r>
+      <w:r>
+        <w:rPr>
+          <w:rFonts w:ascii="Arial" w:eastAsia="Arial" w:hAnsi="Arial" w:cs="Arial"/>
+        </w:rPr>
+        <w:t>identificar o perfil do usuário interessado na aquisição de um novo veículo, oferecendo recomendações personalizadas de acordo com o seu perfil</w:t>
+      </w:r>
+      <w:r>
+        <w:rPr>
+          <w:rFonts w:ascii="Arial" w:eastAsia="Arial" w:hAnsi="Arial" w:cs="Arial"/>
+        </w:rPr>
+        <w:t>.</w:t>
       </w:r>
     </w:p>
     <w:p>
@@ -2207,14 +2154,13 @@
         </w:rPr>
         <w:t xml:space="preserve">Modelos importados ou </w:t>
       </w:r>
-      <w:proofErr w:type="gramStart"/>
-      <w:r>
-        <w:rPr>
-          <w:rFonts w:ascii="Arial" w:eastAsia="Arial" w:hAnsi="Arial" w:cs="Arial"/>
-        </w:rPr>
-        <w:t>recém lançados</w:t>
-      </w:r>
-      <w:proofErr w:type="gramEnd"/>
+      <w:r>
+        <w:rPr>
+          <w:rFonts w:ascii="Arial" w:eastAsia="Arial" w:hAnsi="Arial" w:cs="Arial"/>
+          <w:highlight w:val="yellow"/>
+        </w:rPr>
+        <w:t>recém-lançados</w:t>
+      </w:r>
       <w:r>
         <w:rPr>
           <w:rFonts w:ascii="Arial" w:eastAsia="Arial" w:hAnsi="Arial" w:cs="Arial"/>
@@ -2276,6 +2222,7 @@
         <w:rPr>
           <w:rFonts w:ascii="Arial" w:eastAsia="Arial" w:hAnsi="Arial" w:cs="Arial"/>
         </w:rPr>
+        <w:lastRenderedPageBreak/>
         <w:t>As recomendações serão baseadas apenas nas informações fornecidas pelo cliente, sem realizar análises de crédito ou condições específicas.</w:t>
       </w:r>
     </w:p>
@@ -2296,7 +2243,6 @@
           <w:rFonts w:ascii="Arial" w:eastAsia="Arial" w:hAnsi="Arial" w:cs="Arial"/>
           <w:color w:val="auto"/>
         </w:rPr>
-        <w:lastRenderedPageBreak/>
         <w:t>4.</w:t>
       </w:r>
       <w:r>
@@ -2407,13 +2353,7 @@
         <w:rPr>
           <w:rFonts w:ascii="Arial" w:eastAsia="Arial" w:hAnsi="Arial" w:cs="Arial"/>
         </w:rPr>
-        <w:t xml:space="preserve">não realiza a </w:t>
-      </w:r>
-      <w:r>
-        <w:rPr>
-          <w:rFonts w:ascii="Arial" w:eastAsia="Arial" w:hAnsi="Arial" w:cs="Arial"/>
-        </w:rPr>
-        <w:t>intermediação de venda.</w:t>
+        <w:t>não realiza a intermediação de venda.</w:t>
       </w:r>
     </w:p>
     <w:p>
@@ -2975,6 +2915,7 @@
           <w:b/>
           <w:bCs/>
         </w:rPr>
+        <w:lastRenderedPageBreak/>
         <w:t xml:space="preserve">Usuários finais </w:t>
       </w:r>
       <w:r>
@@ -3005,7 +2946,6 @@
           <w:rFonts w:ascii="Arial" w:eastAsia="Arial" w:hAnsi="Arial" w:cs="Arial"/>
           <w:color w:val="auto"/>
         </w:rPr>
-        <w:lastRenderedPageBreak/>
         <w:t>4.</w:t>
       </w:r>
       <w:r>

</xml_diff>